<commit_message>
Delete unnecessary binary files
</commit_message>
<xml_diff>
--- a/Data Structures/bin/1256.docx
+++ b/Data Structures/bin/1256.docx
@@ -6068,7 +6068,13 @@
     </w:p>
     <w:p>
       <w:r>
-        <w:t xml:space="preserve">    - Se não for o último caso de teste, imprime uma linha em branco.</w:t>
+        <w:t xml:space="preserve">    - Se não for o último caso de teste, i</w:t>
+      </w:r>
+      <w:r>
+        <w:t>–</w:t>
+      </w:r>
+      <w:r>
+        <w:t>mprime uma linha em branco.</w:t>
       </w:r>
     </w:p>
     <w:p>

</xml_diff>